<commit_message>
falta visual de portafolio en equipo
</commit_message>
<xml_diff>
--- a/13 Modelos de negocios/Unidad 5 equipo 4,5,6, y 9 ultima unidad.docx
+++ b/13 Modelos de negocios/Unidad 5 equipo 4,5,6, y 9 ultima unidad.docx
@@ -954,6 +954,1400 @@
         <w:t>Consultar informacion</w:t>
       </w:r>
     </w:p>
+    <w:p>
+      <w:pPr>
+        <w:pStyle w:val="Normal"/>
+        <w:bidi w:val="0"/>
+        <w:jc w:val="left"/>
+        <w:rPr/>
+      </w:pPr>
+      <w:r>
+        <w:rPr/>
+      </w:r>
+    </w:p>
+    <w:p>
+      <w:pPr>
+        <w:pStyle w:val="Normal"/>
+        <w:bidi w:val="0"/>
+        <w:jc w:val="left"/>
+        <w:rPr/>
+      </w:pPr>
+      <w:r>
+        <w:rPr/>
+      </w:r>
+    </w:p>
+    <w:p>
+      <w:pPr>
+        <w:pStyle w:val="Normal"/>
+        <w:bidi w:val="0"/>
+        <w:jc w:val="left"/>
+        <w:rPr/>
+      </w:pPr>
+      <w:r>
+        <w:rPr/>
+        <w:t>Elaborar la definicion de cada servicio que se oferta</w:t>
+      </w:r>
+    </w:p>
+    <w:p>
+      <w:pPr>
+        <w:pStyle w:val="Normal"/>
+        <w:bidi w:val="0"/>
+        <w:jc w:val="left"/>
+        <w:rPr/>
+      </w:pPr>
+      <w:r>
+        <w:rPr/>
+      </w:r>
+    </w:p>
+    <w:tbl>
+      <w:tblPr>
+        <w:tblW w:w="5000" w:type="pct"/>
+        <w:jc w:val="left"/>
+        <w:tblInd w:w="-5" w:type="dxa"/>
+        <w:tblLayout w:type="fixed"/>
+        <w:tblCellMar>
+          <w:top w:w="55" w:type="dxa"/>
+          <w:left w:w="55" w:type="dxa"/>
+          <w:bottom w:w="55" w:type="dxa"/>
+          <w:right w:w="55" w:type="dxa"/>
+        </w:tblCellMar>
+      </w:tblPr>
+      <w:tblGrid>
+        <w:gridCol w:w="1108"/>
+        <w:gridCol w:w="1108"/>
+        <w:gridCol w:w="1108"/>
+        <w:gridCol w:w="1108"/>
+        <w:gridCol w:w="1108"/>
+        <w:gridCol w:w="1108"/>
+        <w:gridCol w:w="1108"/>
+        <w:gridCol w:w="1108"/>
+        <w:gridCol w:w="1108"/>
+      </w:tblGrid>
+      <w:tr>
+        <w:trPr/>
+        <w:tc>
+          <w:tcPr>
+            <w:tcW w:w="1108" w:type="dxa"/>
+            <w:tcBorders>
+              <w:top w:val="single" w:sz="4" w:space="0" w:color="000000"/>
+              <w:left w:val="single" w:sz="4" w:space="0" w:color="000000"/>
+              <w:bottom w:val="single" w:sz="4" w:space="0" w:color="000000"/>
+            </w:tcBorders>
+          </w:tcPr>
+          <w:p>
+            <w:pPr>
+              <w:pStyle w:val="TableContents"/>
+              <w:rPr/>
+            </w:pPr>
+            <w:r>
+              <w:rPr/>
+              <w:t>ID</w:t>
+            </w:r>
+          </w:p>
+        </w:tc>
+        <w:tc>
+          <w:tcPr>
+            <w:tcW w:w="1108" w:type="dxa"/>
+            <w:tcBorders>
+              <w:top w:val="single" w:sz="4" w:space="0" w:color="000000"/>
+              <w:left w:val="single" w:sz="4" w:space="0" w:color="000000"/>
+              <w:bottom w:val="single" w:sz="4" w:space="0" w:color="000000"/>
+            </w:tcBorders>
+          </w:tcPr>
+          <w:p>
+            <w:pPr>
+              <w:pStyle w:val="TableContents"/>
+              <w:rPr/>
+            </w:pPr>
+            <w:r>
+              <w:rPr/>
+              <w:t>Nombre</w:t>
+            </w:r>
+          </w:p>
+        </w:tc>
+        <w:tc>
+          <w:tcPr>
+            <w:tcW w:w="1108" w:type="dxa"/>
+            <w:tcBorders>
+              <w:top w:val="single" w:sz="4" w:space="0" w:color="000000"/>
+              <w:left w:val="single" w:sz="4" w:space="0" w:color="000000"/>
+              <w:bottom w:val="single" w:sz="4" w:space="0" w:color="000000"/>
+            </w:tcBorders>
+          </w:tcPr>
+          <w:p>
+            <w:pPr>
+              <w:pStyle w:val="TableContents"/>
+              <w:rPr/>
+            </w:pPr>
+            <w:r>
+              <w:rPr/>
+              <w:t>Descripcion</w:t>
+            </w:r>
+          </w:p>
+        </w:tc>
+        <w:tc>
+          <w:tcPr>
+            <w:tcW w:w="1108" w:type="dxa"/>
+            <w:tcBorders>
+              <w:top w:val="single" w:sz="4" w:space="0" w:color="000000"/>
+              <w:left w:val="single" w:sz="4" w:space="0" w:color="000000"/>
+              <w:bottom w:val="single" w:sz="4" w:space="0" w:color="000000"/>
+            </w:tcBorders>
+          </w:tcPr>
+          <w:p>
+            <w:pPr>
+              <w:pStyle w:val="TableContents"/>
+              <w:rPr/>
+            </w:pPr>
+            <w:r>
+              <w:rPr/>
+              <w:t xml:space="preserve">Categoria </w:t>
+            </w:r>
+          </w:p>
+        </w:tc>
+        <w:tc>
+          <w:tcPr>
+            <w:tcW w:w="1108" w:type="dxa"/>
+            <w:tcBorders>
+              <w:top w:val="single" w:sz="4" w:space="0" w:color="000000"/>
+              <w:left w:val="single" w:sz="4" w:space="0" w:color="000000"/>
+              <w:bottom w:val="single" w:sz="4" w:space="0" w:color="000000"/>
+            </w:tcBorders>
+          </w:tcPr>
+          <w:p>
+            <w:pPr>
+              <w:pStyle w:val="TableContents"/>
+              <w:rPr/>
+            </w:pPr>
+            <w:r>
+              <w:rPr/>
+              <w:t>Usuarios</w:t>
+            </w:r>
+          </w:p>
+        </w:tc>
+        <w:tc>
+          <w:tcPr>
+            <w:tcW w:w="1108" w:type="dxa"/>
+            <w:tcBorders>
+              <w:top w:val="single" w:sz="4" w:space="0" w:color="000000"/>
+              <w:left w:val="single" w:sz="4" w:space="0" w:color="000000"/>
+              <w:bottom w:val="single" w:sz="4" w:space="0" w:color="000000"/>
+            </w:tcBorders>
+          </w:tcPr>
+          <w:p>
+            <w:pPr>
+              <w:pStyle w:val="TableContents"/>
+              <w:rPr/>
+            </w:pPr>
+            <w:r>
+              <w:rPr/>
+              <w:t>Horario</w:t>
+            </w:r>
+          </w:p>
+        </w:tc>
+        <w:tc>
+          <w:tcPr>
+            <w:tcW w:w="1108" w:type="dxa"/>
+            <w:tcBorders>
+              <w:top w:val="single" w:sz="4" w:space="0" w:color="000000"/>
+              <w:left w:val="single" w:sz="4" w:space="0" w:color="000000"/>
+              <w:bottom w:val="single" w:sz="4" w:space="0" w:color="000000"/>
+            </w:tcBorders>
+          </w:tcPr>
+          <w:p>
+            <w:pPr>
+              <w:pStyle w:val="TableContents"/>
+              <w:rPr/>
+            </w:pPr>
+            <w:r>
+              <w:rPr/>
+              <w:t xml:space="preserve">Canales </w:t>
+            </w:r>
+          </w:p>
+        </w:tc>
+        <w:tc>
+          <w:tcPr>
+            <w:tcW w:w="1108" w:type="dxa"/>
+            <w:tcBorders>
+              <w:top w:val="single" w:sz="4" w:space="0" w:color="000000"/>
+              <w:left w:val="single" w:sz="4" w:space="0" w:color="000000"/>
+              <w:bottom w:val="single" w:sz="4" w:space="0" w:color="000000"/>
+            </w:tcBorders>
+          </w:tcPr>
+          <w:p>
+            <w:pPr>
+              <w:pStyle w:val="TableContents"/>
+              <w:rPr/>
+            </w:pPr>
+            <w:r>
+              <w:rPr/>
+              <w:t>Acuerdos de nivel</w:t>
+            </w:r>
+          </w:p>
+        </w:tc>
+        <w:tc>
+          <w:tcPr>
+            <w:tcW w:w="1108" w:type="dxa"/>
+            <w:tcBorders>
+              <w:top w:val="single" w:sz="4" w:space="0" w:color="000000"/>
+              <w:left w:val="single" w:sz="4" w:space="0" w:color="000000"/>
+              <w:bottom w:val="single" w:sz="4" w:space="0" w:color="000000"/>
+              <w:right w:val="single" w:sz="4" w:space="0" w:color="000000"/>
+            </w:tcBorders>
+          </w:tcPr>
+          <w:p>
+            <w:pPr>
+              <w:pStyle w:val="TableContents"/>
+              <w:rPr/>
+            </w:pPr>
+            <w:r>
+              <w:rPr/>
+              <w:t>Responsable</w:t>
+            </w:r>
+          </w:p>
+        </w:tc>
+      </w:tr>
+      <w:tr>
+        <w:trPr/>
+        <w:tc>
+          <w:tcPr>
+            <w:tcW w:w="1108" w:type="dxa"/>
+            <w:tcBorders>
+              <w:left w:val="single" w:sz="4" w:space="0" w:color="000000"/>
+              <w:bottom w:val="single" w:sz="4" w:space="0" w:color="000000"/>
+            </w:tcBorders>
+          </w:tcPr>
+          <w:p>
+            <w:pPr>
+              <w:pStyle w:val="TableContents"/>
+              <w:rPr/>
+            </w:pPr>
+            <w:r>
+              <w:rPr/>
+              <w:t>Ser-001</w:t>
+            </w:r>
+          </w:p>
+        </w:tc>
+        <w:tc>
+          <w:tcPr>
+            <w:tcW w:w="1108" w:type="dxa"/>
+            <w:tcBorders>
+              <w:left w:val="single" w:sz="4" w:space="0" w:color="000000"/>
+              <w:bottom w:val="single" w:sz="4" w:space="0" w:color="000000"/>
+            </w:tcBorders>
+          </w:tcPr>
+          <w:p>
+            <w:pPr>
+              <w:pStyle w:val="TableContents"/>
+              <w:rPr/>
+            </w:pPr>
+            <w:r>
+              <w:rPr/>
+              <w:t>Code my code</w:t>
+            </w:r>
+          </w:p>
+        </w:tc>
+        <w:tc>
+          <w:tcPr>
+            <w:tcW w:w="1108" w:type="dxa"/>
+            <w:tcBorders>
+              <w:left w:val="single" w:sz="4" w:space="0" w:color="000000"/>
+              <w:bottom w:val="single" w:sz="4" w:space="0" w:color="000000"/>
+            </w:tcBorders>
+          </w:tcPr>
+          <w:p>
+            <w:pPr>
+              <w:pStyle w:val="TableContents"/>
+              <w:rPr/>
+            </w:pPr>
+            <w:r>
+              <w:rPr/>
+              <w:t>Brindamos ayuda con tu codigo</w:t>
+            </w:r>
+          </w:p>
+        </w:tc>
+        <w:tc>
+          <w:tcPr>
+            <w:tcW w:w="1108" w:type="dxa"/>
+            <w:tcBorders>
+              <w:left w:val="single" w:sz="4" w:space="0" w:color="000000"/>
+              <w:bottom w:val="single" w:sz="4" w:space="0" w:color="000000"/>
+            </w:tcBorders>
+          </w:tcPr>
+          <w:p>
+            <w:pPr>
+              <w:pStyle w:val="TableContents"/>
+              <w:rPr/>
+            </w:pPr>
+            <w:r>
+              <w:rPr/>
+              <w:t>Apoyo</w:t>
+            </w:r>
+          </w:p>
+        </w:tc>
+        <w:tc>
+          <w:tcPr>
+            <w:tcW w:w="1108" w:type="dxa"/>
+            <w:tcBorders>
+              <w:left w:val="single" w:sz="4" w:space="0" w:color="000000"/>
+              <w:bottom w:val="single" w:sz="4" w:space="0" w:color="000000"/>
+            </w:tcBorders>
+          </w:tcPr>
+          <w:p>
+            <w:pPr>
+              <w:pStyle w:val="TableContents"/>
+              <w:rPr/>
+            </w:pPr>
+            <w:r>
+              <w:rPr/>
+              <w:t>Estudiantes y diferentes organizaciones</w:t>
+            </w:r>
+          </w:p>
+        </w:tc>
+        <w:tc>
+          <w:tcPr>
+            <w:tcW w:w="1108" w:type="dxa"/>
+            <w:tcBorders>
+              <w:left w:val="single" w:sz="4" w:space="0" w:color="000000"/>
+              <w:bottom w:val="single" w:sz="4" w:space="0" w:color="000000"/>
+            </w:tcBorders>
+          </w:tcPr>
+          <w:p>
+            <w:pPr>
+              <w:pStyle w:val="TableContents"/>
+              <w:rPr/>
+            </w:pPr>
+            <w:r>
+              <w:rPr/>
+              <w:t>Depende de la disponibilidad del usuario</w:t>
+            </w:r>
+          </w:p>
+        </w:tc>
+        <w:tc>
+          <w:tcPr>
+            <w:tcW w:w="1108" w:type="dxa"/>
+            <w:tcBorders>
+              <w:left w:val="single" w:sz="4" w:space="0" w:color="000000"/>
+              <w:bottom w:val="single" w:sz="4" w:space="0" w:color="000000"/>
+            </w:tcBorders>
+          </w:tcPr>
+          <w:p>
+            <w:pPr>
+              <w:pStyle w:val="TableContents"/>
+              <w:rPr/>
+            </w:pPr>
+            <w:r>
+              <w:rPr/>
+              <w:t>Correo electronico, y atencion en la pagina</w:t>
+            </w:r>
+          </w:p>
+        </w:tc>
+        <w:tc>
+          <w:tcPr>
+            <w:tcW w:w="1108" w:type="dxa"/>
+            <w:tcBorders>
+              <w:left w:val="single" w:sz="4" w:space="0" w:color="000000"/>
+              <w:bottom w:val="single" w:sz="4" w:space="0" w:color="000000"/>
+            </w:tcBorders>
+          </w:tcPr>
+          <w:p>
+            <w:pPr>
+              <w:pStyle w:val="TableContents"/>
+              <w:rPr/>
+            </w:pPr>
+            <w:r>
+              <w:rPr/>
+              <w:t>Se realiza el cobro por hora de servicio dependiendo el cliente</w:t>
+            </w:r>
+          </w:p>
+        </w:tc>
+        <w:tc>
+          <w:tcPr>
+            <w:tcW w:w="1108" w:type="dxa"/>
+            <w:tcBorders>
+              <w:left w:val="single" w:sz="4" w:space="0" w:color="000000"/>
+              <w:bottom w:val="single" w:sz="4" w:space="0" w:color="000000"/>
+              <w:right w:val="single" w:sz="4" w:space="0" w:color="000000"/>
+            </w:tcBorders>
+          </w:tcPr>
+          <w:p>
+            <w:pPr>
+              <w:pStyle w:val="TableContents"/>
+              <w:rPr/>
+            </w:pPr>
+            <w:r>
+              <w:rPr/>
+              <w:t>Tecnicos</w:t>
+            </w:r>
+          </w:p>
+        </w:tc>
+      </w:tr>
+      <w:tr>
+        <w:trPr/>
+        <w:tc>
+          <w:tcPr>
+            <w:tcW w:w="1108" w:type="dxa"/>
+            <w:tcBorders>
+              <w:left w:val="single" w:sz="4" w:space="0" w:color="000000"/>
+              <w:bottom w:val="single" w:sz="4" w:space="0" w:color="000000"/>
+            </w:tcBorders>
+          </w:tcPr>
+          <w:p>
+            <w:pPr>
+              <w:pStyle w:val="TableContents"/>
+              <w:rPr/>
+            </w:pPr>
+            <w:r>
+              <w:rPr/>
+              <w:t>Ser-002</w:t>
+            </w:r>
+          </w:p>
+        </w:tc>
+        <w:tc>
+          <w:tcPr>
+            <w:tcW w:w="1108" w:type="dxa"/>
+            <w:tcBorders>
+              <w:left w:val="single" w:sz="4" w:space="0" w:color="000000"/>
+              <w:bottom w:val="single" w:sz="4" w:space="0" w:color="000000"/>
+            </w:tcBorders>
+          </w:tcPr>
+          <w:p>
+            <w:pPr>
+              <w:pStyle w:val="TableContents"/>
+              <w:rPr/>
+            </w:pPr>
+            <w:r>
+              <w:rPr/>
+              <w:t xml:space="preserve">Analisis </w:t>
+            </w:r>
+          </w:p>
+        </w:tc>
+        <w:tc>
+          <w:tcPr>
+            <w:tcW w:w="1108" w:type="dxa"/>
+            <w:tcBorders>
+              <w:left w:val="single" w:sz="4" w:space="0" w:color="000000"/>
+              <w:bottom w:val="single" w:sz="4" w:space="0" w:color="000000"/>
+            </w:tcBorders>
+          </w:tcPr>
+          <w:p>
+            <w:pPr>
+              <w:pStyle w:val="TableContents"/>
+              <w:rPr/>
+            </w:pPr>
+            <w:r>
+              <w:rPr/>
+              <w:t>Analisamos tu sistema</w:t>
+            </w:r>
+          </w:p>
+        </w:tc>
+        <w:tc>
+          <w:tcPr>
+            <w:tcW w:w="1108" w:type="dxa"/>
+            <w:tcBorders>
+              <w:left w:val="single" w:sz="4" w:space="0" w:color="000000"/>
+              <w:bottom w:val="single" w:sz="4" w:space="0" w:color="000000"/>
+            </w:tcBorders>
+          </w:tcPr>
+          <w:p>
+            <w:pPr>
+              <w:pStyle w:val="TableContents"/>
+              <w:rPr/>
+            </w:pPr>
+            <w:r>
+              <w:rPr/>
+              <w:t>Analisis</w:t>
+            </w:r>
+          </w:p>
+        </w:tc>
+        <w:tc>
+          <w:tcPr>
+            <w:tcW w:w="1108" w:type="dxa"/>
+            <w:tcBorders>
+              <w:left w:val="single" w:sz="4" w:space="0" w:color="000000"/>
+              <w:bottom w:val="single" w:sz="4" w:space="0" w:color="000000"/>
+            </w:tcBorders>
+          </w:tcPr>
+          <w:p>
+            <w:pPr>
+              <w:pStyle w:val="TableContents"/>
+              <w:rPr/>
+            </w:pPr>
+            <w:r>
+              <w:rPr/>
+              <w:t>Organizaciones</w:t>
+            </w:r>
+          </w:p>
+        </w:tc>
+        <w:tc>
+          <w:tcPr>
+            <w:tcW w:w="1108" w:type="dxa"/>
+            <w:tcBorders>
+              <w:left w:val="single" w:sz="4" w:space="0" w:color="000000"/>
+              <w:bottom w:val="single" w:sz="4" w:space="0" w:color="000000"/>
+            </w:tcBorders>
+          </w:tcPr>
+          <w:p>
+            <w:pPr>
+              <w:pStyle w:val="TableContents"/>
+              <w:rPr/>
+            </w:pPr>
+            <w:r>
+              <w:rPr/>
+              <w:t>7am – 3pm</w:t>
+            </w:r>
+          </w:p>
+          <w:p>
+            <w:pPr>
+              <w:pStyle w:val="TableContents"/>
+              <w:rPr/>
+            </w:pPr>
+            <w:r>
+              <w:rPr/>
+              <w:t xml:space="preserve">12pm - 8pm </w:t>
+            </w:r>
+          </w:p>
+        </w:tc>
+        <w:tc>
+          <w:tcPr>
+            <w:tcW w:w="1108" w:type="dxa"/>
+            <w:tcBorders>
+              <w:left w:val="single" w:sz="4" w:space="0" w:color="000000"/>
+              <w:bottom w:val="single" w:sz="4" w:space="0" w:color="000000"/>
+            </w:tcBorders>
+          </w:tcPr>
+          <w:p>
+            <w:pPr>
+              <w:pStyle w:val="TableContents"/>
+              <w:rPr/>
+            </w:pPr>
+            <w:r>
+              <w:rPr/>
+              <w:t>Correo electronico</w:t>
+            </w:r>
+          </w:p>
+        </w:tc>
+        <w:tc>
+          <w:tcPr>
+            <w:tcW w:w="1108" w:type="dxa"/>
+            <w:tcBorders>
+              <w:left w:val="single" w:sz="4" w:space="0" w:color="000000"/>
+              <w:bottom w:val="single" w:sz="4" w:space="0" w:color="000000"/>
+            </w:tcBorders>
+          </w:tcPr>
+          <w:p>
+            <w:pPr>
+              <w:pStyle w:val="TableContents"/>
+              <w:rPr/>
+            </w:pPr>
+            <w:r>
+              <w:rPr/>
+              <w:t xml:space="preserve">8 horas de trabajo, maximo </w:t>
+            </w:r>
+          </w:p>
+          <w:p>
+            <w:pPr>
+              <w:pStyle w:val="TableContents"/>
+              <w:rPr/>
+            </w:pPr>
+            <w:r>
+              <w:rPr/>
+              <w:t>con la posibilidad de escoger los 2 horarios</w:t>
+            </w:r>
+          </w:p>
+        </w:tc>
+        <w:tc>
+          <w:tcPr>
+            <w:tcW w:w="1108" w:type="dxa"/>
+            <w:tcBorders>
+              <w:left w:val="single" w:sz="4" w:space="0" w:color="000000"/>
+              <w:bottom w:val="single" w:sz="4" w:space="0" w:color="000000"/>
+              <w:right w:val="single" w:sz="4" w:space="0" w:color="000000"/>
+            </w:tcBorders>
+          </w:tcPr>
+          <w:p>
+            <w:pPr>
+              <w:pStyle w:val="TableContents"/>
+              <w:rPr/>
+            </w:pPr>
+            <w:r>
+              <w:rPr/>
+              <w:t>Tecnicos</w:t>
+            </w:r>
+          </w:p>
+        </w:tc>
+      </w:tr>
+      <w:tr>
+        <w:trPr/>
+        <w:tc>
+          <w:tcPr>
+            <w:tcW w:w="1108" w:type="dxa"/>
+            <w:tcBorders>
+              <w:left w:val="single" w:sz="4" w:space="0" w:color="000000"/>
+              <w:bottom w:val="single" w:sz="4" w:space="0" w:color="000000"/>
+            </w:tcBorders>
+          </w:tcPr>
+          <w:p>
+            <w:pPr>
+              <w:pStyle w:val="TableContents"/>
+              <w:rPr/>
+            </w:pPr>
+            <w:r>
+              <w:rPr/>
+              <w:t>Ser-003</w:t>
+            </w:r>
+          </w:p>
+        </w:tc>
+        <w:tc>
+          <w:tcPr>
+            <w:tcW w:w="1108" w:type="dxa"/>
+            <w:tcBorders>
+              <w:left w:val="single" w:sz="4" w:space="0" w:color="000000"/>
+              <w:bottom w:val="single" w:sz="4" w:space="0" w:color="000000"/>
+            </w:tcBorders>
+          </w:tcPr>
+          <w:p>
+            <w:pPr>
+              <w:pStyle w:val="TableContents"/>
+              <w:rPr/>
+            </w:pPr>
+            <w:r>
+              <w:rPr/>
+              <w:t>Actualizacion</w:t>
+            </w:r>
+          </w:p>
+        </w:tc>
+        <w:tc>
+          <w:tcPr>
+            <w:tcW w:w="1108" w:type="dxa"/>
+            <w:tcBorders>
+              <w:left w:val="single" w:sz="4" w:space="0" w:color="000000"/>
+              <w:bottom w:val="single" w:sz="4" w:space="0" w:color="000000"/>
+            </w:tcBorders>
+          </w:tcPr>
+          <w:p>
+            <w:pPr>
+              <w:pStyle w:val="TableContents"/>
+              <w:rPr/>
+            </w:pPr>
+            <w:r>
+              <w:rPr/>
+              <w:t>Actualizamos tu sistema</w:t>
+            </w:r>
+          </w:p>
+        </w:tc>
+        <w:tc>
+          <w:tcPr>
+            <w:tcW w:w="1108" w:type="dxa"/>
+            <w:tcBorders>
+              <w:left w:val="single" w:sz="4" w:space="0" w:color="000000"/>
+              <w:bottom w:val="single" w:sz="4" w:space="0" w:color="000000"/>
+            </w:tcBorders>
+          </w:tcPr>
+          <w:p>
+            <w:pPr>
+              <w:pStyle w:val="TableContents"/>
+              <w:rPr/>
+            </w:pPr>
+            <w:r>
+              <w:rPr/>
+              <w:t>Analisis y actuallizcion</w:t>
+            </w:r>
+          </w:p>
+        </w:tc>
+        <w:tc>
+          <w:tcPr>
+            <w:tcW w:w="1108" w:type="dxa"/>
+            <w:tcBorders>
+              <w:left w:val="single" w:sz="4" w:space="0" w:color="000000"/>
+              <w:bottom w:val="single" w:sz="4" w:space="0" w:color="000000"/>
+            </w:tcBorders>
+          </w:tcPr>
+          <w:p>
+            <w:pPr>
+              <w:pStyle w:val="TableContents"/>
+              <w:rPr/>
+            </w:pPr>
+            <w:r>
+              <w:rPr/>
+              <w:t>Organizaciones</w:t>
+            </w:r>
+          </w:p>
+        </w:tc>
+        <w:tc>
+          <w:tcPr>
+            <w:tcW w:w="1108" w:type="dxa"/>
+            <w:tcBorders>
+              <w:left w:val="single" w:sz="4" w:space="0" w:color="000000"/>
+              <w:bottom w:val="single" w:sz="4" w:space="0" w:color="000000"/>
+            </w:tcBorders>
+          </w:tcPr>
+          <w:p>
+            <w:pPr>
+              <w:pStyle w:val="TableContents"/>
+              <w:rPr/>
+            </w:pPr>
+            <w:r>
+              <w:rPr/>
+              <w:t>7am – 3pm</w:t>
+            </w:r>
+          </w:p>
+          <w:p>
+            <w:pPr>
+              <w:pStyle w:val="TableContents"/>
+              <w:rPr/>
+            </w:pPr>
+            <w:r>
+              <w:rPr/>
+              <w:t xml:space="preserve">12pm - 8pm </w:t>
+            </w:r>
+          </w:p>
+        </w:tc>
+        <w:tc>
+          <w:tcPr>
+            <w:tcW w:w="1108" w:type="dxa"/>
+            <w:tcBorders>
+              <w:left w:val="single" w:sz="4" w:space="0" w:color="000000"/>
+              <w:bottom w:val="single" w:sz="4" w:space="0" w:color="000000"/>
+            </w:tcBorders>
+          </w:tcPr>
+          <w:p>
+            <w:pPr>
+              <w:pStyle w:val="TableContents"/>
+              <w:rPr/>
+            </w:pPr>
+            <w:r>
+              <w:rPr/>
+              <w:t>Correo electronico</w:t>
+            </w:r>
+          </w:p>
+        </w:tc>
+        <w:tc>
+          <w:tcPr>
+            <w:tcW w:w="1108" w:type="dxa"/>
+            <w:tcBorders>
+              <w:left w:val="single" w:sz="4" w:space="0" w:color="000000"/>
+              <w:bottom w:val="single" w:sz="4" w:space="0" w:color="000000"/>
+            </w:tcBorders>
+          </w:tcPr>
+          <w:p>
+            <w:pPr>
+              <w:pStyle w:val="TableContents"/>
+              <w:rPr/>
+            </w:pPr>
+            <w:r>
+              <w:rPr/>
+              <w:t xml:space="preserve">8 horas de trabajo, maximo </w:t>
+            </w:r>
+          </w:p>
+          <w:p>
+            <w:pPr>
+              <w:pStyle w:val="TableContents"/>
+              <w:rPr/>
+            </w:pPr>
+            <w:r>
+              <w:rPr/>
+              <w:t>con la posibilidad de escoger los 2 horarios</w:t>
+            </w:r>
+          </w:p>
+        </w:tc>
+        <w:tc>
+          <w:tcPr>
+            <w:tcW w:w="1108" w:type="dxa"/>
+            <w:tcBorders>
+              <w:left w:val="single" w:sz="4" w:space="0" w:color="000000"/>
+              <w:bottom w:val="single" w:sz="4" w:space="0" w:color="000000"/>
+              <w:right w:val="single" w:sz="4" w:space="0" w:color="000000"/>
+            </w:tcBorders>
+          </w:tcPr>
+          <w:p>
+            <w:pPr>
+              <w:pStyle w:val="TableContents"/>
+              <w:rPr/>
+            </w:pPr>
+            <w:r>
+              <w:rPr/>
+              <w:t>Ingenieros y tecnicos</w:t>
+            </w:r>
+          </w:p>
+        </w:tc>
+      </w:tr>
+      <w:tr>
+        <w:trPr/>
+        <w:tc>
+          <w:tcPr>
+            <w:tcW w:w="1108" w:type="dxa"/>
+            <w:tcBorders>
+              <w:left w:val="single" w:sz="4" w:space="0" w:color="000000"/>
+              <w:bottom w:val="single" w:sz="4" w:space="0" w:color="000000"/>
+            </w:tcBorders>
+          </w:tcPr>
+          <w:p>
+            <w:pPr>
+              <w:pStyle w:val="TableContents"/>
+              <w:rPr/>
+            </w:pPr>
+            <w:r>
+              <w:rPr/>
+              <w:t>Ser-004</w:t>
+            </w:r>
+          </w:p>
+        </w:tc>
+        <w:tc>
+          <w:tcPr>
+            <w:tcW w:w="1108" w:type="dxa"/>
+            <w:tcBorders>
+              <w:left w:val="single" w:sz="4" w:space="0" w:color="000000"/>
+              <w:bottom w:val="single" w:sz="4" w:space="0" w:color="000000"/>
+            </w:tcBorders>
+          </w:tcPr>
+          <w:p>
+            <w:pPr>
+              <w:pStyle w:val="TableContents"/>
+              <w:rPr/>
+            </w:pPr>
+            <w:r>
+              <w:rPr/>
+              <w:t>Mejora de sistema</w:t>
+            </w:r>
+          </w:p>
+        </w:tc>
+        <w:tc>
+          <w:tcPr>
+            <w:tcW w:w="1108" w:type="dxa"/>
+            <w:tcBorders>
+              <w:left w:val="single" w:sz="4" w:space="0" w:color="000000"/>
+              <w:bottom w:val="single" w:sz="4" w:space="0" w:color="000000"/>
+            </w:tcBorders>
+          </w:tcPr>
+          <w:p>
+            <w:pPr>
+              <w:pStyle w:val="TableContents"/>
+              <w:rPr/>
+            </w:pPr>
+            <w:r>
+              <w:rPr/>
+              <w:t>Mejoramos tu sistema</w:t>
+            </w:r>
+          </w:p>
+        </w:tc>
+        <w:tc>
+          <w:tcPr>
+            <w:tcW w:w="1108" w:type="dxa"/>
+            <w:tcBorders>
+              <w:left w:val="single" w:sz="4" w:space="0" w:color="000000"/>
+              <w:bottom w:val="single" w:sz="4" w:space="0" w:color="000000"/>
+            </w:tcBorders>
+          </w:tcPr>
+          <w:p>
+            <w:pPr>
+              <w:pStyle w:val="TableContents"/>
+              <w:rPr/>
+            </w:pPr>
+            <w:r>
+              <w:rPr/>
+              <w:t>Actualizacion</w:t>
+            </w:r>
+          </w:p>
+        </w:tc>
+        <w:tc>
+          <w:tcPr>
+            <w:tcW w:w="1108" w:type="dxa"/>
+            <w:tcBorders>
+              <w:left w:val="single" w:sz="4" w:space="0" w:color="000000"/>
+              <w:bottom w:val="single" w:sz="4" w:space="0" w:color="000000"/>
+            </w:tcBorders>
+          </w:tcPr>
+          <w:p>
+            <w:pPr>
+              <w:pStyle w:val="TableContents"/>
+              <w:rPr/>
+            </w:pPr>
+            <w:r>
+              <w:rPr/>
+              <w:t>Organizaciones</w:t>
+            </w:r>
+          </w:p>
+        </w:tc>
+        <w:tc>
+          <w:tcPr>
+            <w:tcW w:w="1108" w:type="dxa"/>
+            <w:tcBorders>
+              <w:left w:val="single" w:sz="4" w:space="0" w:color="000000"/>
+              <w:bottom w:val="single" w:sz="4" w:space="0" w:color="000000"/>
+            </w:tcBorders>
+          </w:tcPr>
+          <w:p>
+            <w:pPr>
+              <w:pStyle w:val="TableContents"/>
+              <w:rPr/>
+            </w:pPr>
+            <w:r>
+              <w:rPr/>
+              <w:t>7am – 3pm</w:t>
+            </w:r>
+          </w:p>
+          <w:p>
+            <w:pPr>
+              <w:pStyle w:val="TableContents"/>
+              <w:rPr/>
+            </w:pPr>
+            <w:r>
+              <w:rPr/>
+              <w:t xml:space="preserve">12pm - 8pm </w:t>
+            </w:r>
+          </w:p>
+        </w:tc>
+        <w:tc>
+          <w:tcPr>
+            <w:tcW w:w="1108" w:type="dxa"/>
+            <w:tcBorders>
+              <w:left w:val="single" w:sz="4" w:space="0" w:color="000000"/>
+              <w:bottom w:val="single" w:sz="4" w:space="0" w:color="000000"/>
+            </w:tcBorders>
+          </w:tcPr>
+          <w:p>
+            <w:pPr>
+              <w:pStyle w:val="TableContents"/>
+              <w:rPr/>
+            </w:pPr>
+            <w:r>
+              <w:rPr/>
+              <w:t>Correo electronico</w:t>
+            </w:r>
+          </w:p>
+        </w:tc>
+        <w:tc>
+          <w:tcPr>
+            <w:tcW w:w="1108" w:type="dxa"/>
+            <w:tcBorders>
+              <w:left w:val="single" w:sz="4" w:space="0" w:color="000000"/>
+              <w:bottom w:val="single" w:sz="4" w:space="0" w:color="000000"/>
+            </w:tcBorders>
+          </w:tcPr>
+          <w:p>
+            <w:pPr>
+              <w:pStyle w:val="TableContents"/>
+              <w:rPr/>
+            </w:pPr>
+            <w:r>
+              <w:rPr/>
+              <w:t xml:space="preserve">8 horas de trabajo, maximo </w:t>
+            </w:r>
+          </w:p>
+          <w:p>
+            <w:pPr>
+              <w:pStyle w:val="TableContents"/>
+              <w:rPr/>
+            </w:pPr>
+            <w:r>
+              <w:rPr/>
+              <w:t>con la posibilidad de escoger los 2 horarios</w:t>
+            </w:r>
+          </w:p>
+        </w:tc>
+        <w:tc>
+          <w:tcPr>
+            <w:tcW w:w="1108" w:type="dxa"/>
+            <w:tcBorders>
+              <w:left w:val="single" w:sz="4" w:space="0" w:color="000000"/>
+              <w:bottom w:val="single" w:sz="4" w:space="0" w:color="000000"/>
+              <w:right w:val="single" w:sz="4" w:space="0" w:color="000000"/>
+            </w:tcBorders>
+          </w:tcPr>
+          <w:p>
+            <w:pPr>
+              <w:pStyle w:val="TableContents"/>
+              <w:rPr/>
+            </w:pPr>
+            <w:r>
+              <w:rPr/>
+              <w:t>Ingenieros y tecnicos</w:t>
+            </w:r>
+          </w:p>
+        </w:tc>
+      </w:tr>
+      <w:tr>
+        <w:trPr/>
+        <w:tc>
+          <w:tcPr>
+            <w:tcW w:w="1108" w:type="dxa"/>
+            <w:tcBorders>
+              <w:left w:val="single" w:sz="4" w:space="0" w:color="000000"/>
+              <w:bottom w:val="single" w:sz="4" w:space="0" w:color="000000"/>
+            </w:tcBorders>
+          </w:tcPr>
+          <w:p>
+            <w:pPr>
+              <w:pStyle w:val="TableContents"/>
+              <w:rPr/>
+            </w:pPr>
+            <w:r>
+              <w:rPr/>
+              <w:t>Ser-005</w:t>
+            </w:r>
+          </w:p>
+        </w:tc>
+        <w:tc>
+          <w:tcPr>
+            <w:tcW w:w="1108" w:type="dxa"/>
+            <w:tcBorders>
+              <w:left w:val="single" w:sz="4" w:space="0" w:color="000000"/>
+              <w:bottom w:val="single" w:sz="4" w:space="0" w:color="000000"/>
+            </w:tcBorders>
+          </w:tcPr>
+          <w:p>
+            <w:pPr>
+              <w:pStyle w:val="TableContents"/>
+              <w:rPr/>
+            </w:pPr>
+            <w:r>
+              <w:rPr/>
+              <w:t>Restauracion de sistema</w:t>
+            </w:r>
+          </w:p>
+        </w:tc>
+        <w:tc>
+          <w:tcPr>
+            <w:tcW w:w="1108" w:type="dxa"/>
+            <w:tcBorders>
+              <w:left w:val="single" w:sz="4" w:space="0" w:color="000000"/>
+              <w:bottom w:val="single" w:sz="4" w:space="0" w:color="000000"/>
+            </w:tcBorders>
+          </w:tcPr>
+          <w:p>
+            <w:pPr>
+              <w:pStyle w:val="TableContents"/>
+              <w:rPr/>
+            </w:pPr>
+            <w:r>
+              <w:rPr/>
+              <w:t>Restauramos tras una falla tu sistema</w:t>
+            </w:r>
+          </w:p>
+        </w:tc>
+        <w:tc>
+          <w:tcPr>
+            <w:tcW w:w="1108" w:type="dxa"/>
+            <w:tcBorders>
+              <w:left w:val="single" w:sz="4" w:space="0" w:color="000000"/>
+              <w:bottom w:val="single" w:sz="4" w:space="0" w:color="000000"/>
+            </w:tcBorders>
+          </w:tcPr>
+          <w:p>
+            <w:pPr>
+              <w:pStyle w:val="TableContents"/>
+              <w:rPr/>
+            </w:pPr>
+            <w:r>
+              <w:rPr/>
+              <w:t>Restauracion</w:t>
+            </w:r>
+          </w:p>
+        </w:tc>
+        <w:tc>
+          <w:tcPr>
+            <w:tcW w:w="1108" w:type="dxa"/>
+            <w:tcBorders>
+              <w:left w:val="single" w:sz="4" w:space="0" w:color="000000"/>
+              <w:bottom w:val="single" w:sz="4" w:space="0" w:color="000000"/>
+            </w:tcBorders>
+          </w:tcPr>
+          <w:p>
+            <w:pPr>
+              <w:pStyle w:val="TableContents"/>
+              <w:rPr/>
+            </w:pPr>
+            <w:r>
+              <w:rPr/>
+              <w:t>Organizaciones</w:t>
+            </w:r>
+          </w:p>
+        </w:tc>
+        <w:tc>
+          <w:tcPr>
+            <w:tcW w:w="1108" w:type="dxa"/>
+            <w:tcBorders>
+              <w:left w:val="single" w:sz="4" w:space="0" w:color="000000"/>
+              <w:bottom w:val="single" w:sz="4" w:space="0" w:color="000000"/>
+            </w:tcBorders>
+          </w:tcPr>
+          <w:p>
+            <w:pPr>
+              <w:pStyle w:val="TableContents"/>
+              <w:rPr/>
+            </w:pPr>
+            <w:r>
+              <w:rPr/>
+              <w:t>7am – 3pm</w:t>
+            </w:r>
+          </w:p>
+          <w:p>
+            <w:pPr>
+              <w:pStyle w:val="TableContents"/>
+              <w:rPr/>
+            </w:pPr>
+            <w:r>
+              <w:rPr/>
+              <w:t xml:space="preserve">12pm - 8pm </w:t>
+            </w:r>
+          </w:p>
+        </w:tc>
+        <w:tc>
+          <w:tcPr>
+            <w:tcW w:w="1108" w:type="dxa"/>
+            <w:tcBorders>
+              <w:left w:val="single" w:sz="4" w:space="0" w:color="000000"/>
+              <w:bottom w:val="single" w:sz="4" w:space="0" w:color="000000"/>
+            </w:tcBorders>
+          </w:tcPr>
+          <w:p>
+            <w:pPr>
+              <w:pStyle w:val="TableContents"/>
+              <w:rPr/>
+            </w:pPr>
+            <w:r>
+              <w:rPr/>
+              <w:t>Correo electronico</w:t>
+            </w:r>
+          </w:p>
+        </w:tc>
+        <w:tc>
+          <w:tcPr>
+            <w:tcW w:w="1108" w:type="dxa"/>
+            <w:tcBorders>
+              <w:left w:val="single" w:sz="4" w:space="0" w:color="000000"/>
+              <w:bottom w:val="single" w:sz="4" w:space="0" w:color="000000"/>
+            </w:tcBorders>
+          </w:tcPr>
+          <w:p>
+            <w:pPr>
+              <w:pStyle w:val="TableContents"/>
+              <w:rPr/>
+            </w:pPr>
+            <w:r>
+              <w:rPr/>
+              <w:t xml:space="preserve">8 horas de trabajo, maximo </w:t>
+            </w:r>
+          </w:p>
+          <w:p>
+            <w:pPr>
+              <w:pStyle w:val="TableContents"/>
+              <w:rPr/>
+            </w:pPr>
+            <w:r>
+              <w:rPr/>
+              <w:t>con la posibilidad de escoger los 2 horarios</w:t>
+            </w:r>
+          </w:p>
+        </w:tc>
+        <w:tc>
+          <w:tcPr>
+            <w:tcW w:w="1108" w:type="dxa"/>
+            <w:tcBorders>
+              <w:left w:val="single" w:sz="4" w:space="0" w:color="000000"/>
+              <w:bottom w:val="single" w:sz="4" w:space="0" w:color="000000"/>
+              <w:right w:val="single" w:sz="4" w:space="0" w:color="000000"/>
+            </w:tcBorders>
+          </w:tcPr>
+          <w:p>
+            <w:pPr>
+              <w:pStyle w:val="TableContents"/>
+              <w:rPr/>
+            </w:pPr>
+            <w:r>
+              <w:rPr/>
+              <w:t>Ingenieros</w:t>
+            </w:r>
+          </w:p>
+        </w:tc>
+      </w:tr>
+      <w:tr>
+        <w:trPr/>
+        <w:tc>
+          <w:tcPr>
+            <w:tcW w:w="1108" w:type="dxa"/>
+            <w:tcBorders>
+              <w:left w:val="single" w:sz="4" w:space="0" w:color="000000"/>
+              <w:bottom w:val="single" w:sz="4" w:space="0" w:color="000000"/>
+            </w:tcBorders>
+          </w:tcPr>
+          <w:p>
+            <w:pPr>
+              <w:pStyle w:val="TableContents"/>
+              <w:rPr/>
+            </w:pPr>
+            <w:r>
+              <w:rPr/>
+              <w:t>Ser-006</w:t>
+            </w:r>
+          </w:p>
+        </w:tc>
+        <w:tc>
+          <w:tcPr>
+            <w:tcW w:w="1108" w:type="dxa"/>
+            <w:tcBorders>
+              <w:left w:val="single" w:sz="4" w:space="0" w:color="000000"/>
+              <w:bottom w:val="single" w:sz="4" w:space="0" w:color="000000"/>
+            </w:tcBorders>
+          </w:tcPr>
+          <w:p>
+            <w:pPr>
+              <w:pStyle w:val="TableContents"/>
+              <w:rPr/>
+            </w:pPr>
+            <w:r>
+              <w:rPr/>
+              <w:t>Reconstruccion</w:t>
+            </w:r>
+          </w:p>
+        </w:tc>
+        <w:tc>
+          <w:tcPr>
+            <w:tcW w:w="1108" w:type="dxa"/>
+            <w:tcBorders>
+              <w:left w:val="single" w:sz="4" w:space="0" w:color="000000"/>
+              <w:bottom w:val="single" w:sz="4" w:space="0" w:color="000000"/>
+            </w:tcBorders>
+          </w:tcPr>
+          <w:p>
+            <w:pPr>
+              <w:pStyle w:val="TableContents"/>
+              <w:rPr/>
+            </w:pPr>
+            <w:r>
+              <w:rPr/>
+              <w:t>Hacemos una reconstruccion completa del sistema</w:t>
+            </w:r>
+          </w:p>
+        </w:tc>
+        <w:tc>
+          <w:tcPr>
+            <w:tcW w:w="1108" w:type="dxa"/>
+            <w:tcBorders>
+              <w:left w:val="single" w:sz="4" w:space="0" w:color="000000"/>
+              <w:bottom w:val="single" w:sz="4" w:space="0" w:color="000000"/>
+            </w:tcBorders>
+          </w:tcPr>
+          <w:p>
+            <w:pPr>
+              <w:pStyle w:val="TableContents"/>
+              <w:rPr/>
+            </w:pPr>
+            <w:r>
+              <w:rPr/>
+              <w:t>Reconstruccion</w:t>
+            </w:r>
+          </w:p>
+        </w:tc>
+        <w:tc>
+          <w:tcPr>
+            <w:tcW w:w="1108" w:type="dxa"/>
+            <w:tcBorders>
+              <w:left w:val="single" w:sz="4" w:space="0" w:color="000000"/>
+              <w:bottom w:val="single" w:sz="4" w:space="0" w:color="000000"/>
+            </w:tcBorders>
+          </w:tcPr>
+          <w:p>
+            <w:pPr>
+              <w:pStyle w:val="TableContents"/>
+              <w:rPr/>
+            </w:pPr>
+            <w:r>
+              <w:rPr/>
+              <w:t>Organizaciones</w:t>
+            </w:r>
+          </w:p>
+        </w:tc>
+        <w:tc>
+          <w:tcPr>
+            <w:tcW w:w="1108" w:type="dxa"/>
+            <w:tcBorders>
+              <w:left w:val="single" w:sz="4" w:space="0" w:color="000000"/>
+              <w:bottom w:val="single" w:sz="4" w:space="0" w:color="000000"/>
+            </w:tcBorders>
+          </w:tcPr>
+          <w:p>
+            <w:pPr>
+              <w:pStyle w:val="TableContents"/>
+              <w:rPr/>
+            </w:pPr>
+            <w:r>
+              <w:rPr/>
+              <w:t>7 am - 3pm</w:t>
+            </w:r>
+          </w:p>
+        </w:tc>
+        <w:tc>
+          <w:tcPr>
+            <w:tcW w:w="1108" w:type="dxa"/>
+            <w:tcBorders>
+              <w:left w:val="single" w:sz="4" w:space="0" w:color="000000"/>
+              <w:bottom w:val="single" w:sz="4" w:space="0" w:color="000000"/>
+            </w:tcBorders>
+          </w:tcPr>
+          <w:p>
+            <w:pPr>
+              <w:pStyle w:val="TableContents"/>
+              <w:rPr/>
+            </w:pPr>
+            <w:r>
+              <w:rPr/>
+              <w:t>Correo electronico</w:t>
+            </w:r>
+          </w:p>
+        </w:tc>
+        <w:tc>
+          <w:tcPr>
+            <w:tcW w:w="1108" w:type="dxa"/>
+            <w:tcBorders>
+              <w:left w:val="single" w:sz="4" w:space="0" w:color="000000"/>
+              <w:bottom w:val="single" w:sz="4" w:space="0" w:color="000000"/>
+            </w:tcBorders>
+          </w:tcPr>
+          <w:p>
+            <w:pPr>
+              <w:pStyle w:val="TableContents"/>
+              <w:rPr/>
+            </w:pPr>
+            <w:r>
+              <w:rPr/>
+              <w:t xml:space="preserve">8 horas de trabajo, maximo </w:t>
+            </w:r>
+          </w:p>
+          <w:p>
+            <w:pPr>
+              <w:pStyle w:val="TableContents"/>
+              <w:rPr/>
+            </w:pPr>
+            <w:r>
+              <w:rPr/>
+              <w:t>con la posibilidad de escoger los 2 horarios</w:t>
+            </w:r>
+          </w:p>
+        </w:tc>
+        <w:tc>
+          <w:tcPr>
+            <w:tcW w:w="1108" w:type="dxa"/>
+            <w:tcBorders>
+              <w:left w:val="single" w:sz="4" w:space="0" w:color="000000"/>
+              <w:bottom w:val="single" w:sz="4" w:space="0" w:color="000000"/>
+              <w:right w:val="single" w:sz="4" w:space="0" w:color="000000"/>
+            </w:tcBorders>
+          </w:tcPr>
+          <w:p>
+            <w:pPr>
+              <w:pStyle w:val="TableContents"/>
+              <w:rPr/>
+            </w:pPr>
+            <w:r>
+              <w:rPr/>
+              <w:t>Directivos, ingenieros y tecnicos</w:t>
+            </w:r>
+          </w:p>
+        </w:tc>
+      </w:tr>
+    </w:tbl>
     <w:p>
       <w:pPr>
         <w:pStyle w:val="Normal"/>
@@ -1460,5 +2854,15 @@
     </w:pPr>
     <w:rPr/>
   </w:style>
+  <w:style w:type="paragraph" w:styleId="TableContents">
+    <w:name w:val="Table Contents"/>
+    <w:basedOn w:val="Normal"/>
+    <w:qFormat/>
+    <w:pPr>
+      <w:widowControl w:val="false"/>
+      <w:suppressLineNumbers/>
+    </w:pPr>
+    <w:rPr/>
+  </w:style>
 </w:styles>
 </file>
</xml_diff>